<commit_message>
Escaleta y documentos ajustados
</commit_message>
<xml_diff>
--- a/fuentes/contenidos/grado08/guion01/CN_08_01_CO_REC70.docx
+++ b/fuentes/contenidos/grado08/guion01/CN_08_01_CO_REC70.docx
@@ -201,7 +201,14 @@
           <w:rFonts w:ascii="Arial" w:hAnsi="Arial" w:cs="Arial"/>
           <w:lang w:val="es-CO"/>
         </w:rPr>
-        <w:t>Relaciona los tipos de neuronas con su función</w:t>
+        <w:t xml:space="preserve">Relaciona los tipos de neurona </w:t>
+      </w:r>
+      <w:r>
+        <w:rPr>
+          <w:rFonts w:ascii="Arial" w:hAnsi="Arial" w:cs="Arial"/>
+          <w:lang w:val="es-CO"/>
+        </w:rPr>
+        <w:t>con su función</w:t>
       </w:r>
     </w:p>
     <w:p>
@@ -264,16 +271,24 @@
           <w:rFonts w:ascii="Arial" w:hAnsi="Arial" w:cs="Arial"/>
           <w:lang w:val="es-CO"/>
         </w:rPr>
-        <w:t xml:space="preserve">Actividad que sirve para reforzar la relación entre los tipos de neuronas y, su ubicación  y función.  </w:t>
-      </w:r>
-    </w:p>
-    <w:p>
-      <w:pPr>
+        <w:t>Actividad que sirve para reforzar</w:t>
+      </w:r>
+      <w:r>
         <w:rPr>
           <w:rFonts w:ascii="Arial" w:hAnsi="Arial" w:cs="Arial"/>
           <w:lang w:val="es-CO"/>
         </w:rPr>
-      </w:pPr>
+        <w:t xml:space="preserve"> </w:t>
+      </w:r>
+      <w:bookmarkStart w:id="0" w:name="_GoBack"/>
+      <w:bookmarkEnd w:id="0"/>
+      <w:r>
+        <w:rPr>
+          <w:rFonts w:ascii="Arial" w:hAnsi="Arial" w:cs="Arial"/>
+          <w:lang w:val="es-CO"/>
+        </w:rPr>
+        <w:t>la comprensión de la relación entre los tipos de neuronas y la función que desempeñan</w:t>
+      </w:r>
     </w:p>
     <w:p>
       <w:pPr>
@@ -1326,8 +1341,6 @@
                 <w:lang w:val="es-ES_tradnl"/>
               </w:rPr>
             </w:pPr>
-            <w:bookmarkStart w:id="0" w:name="_GoBack"/>
-            <w:bookmarkEnd w:id="0"/>
           </w:p>
         </w:tc>
         <w:tc>
@@ -2286,14 +2299,13 @@
     <w:tbl>
       <w:tblPr>
         <w:tblStyle w:val="Tablaconcuadrcula"/>
-        <w:tblW w:w="14498" w:type="dxa"/>
+        <w:tblW w:w="9848" w:type="dxa"/>
         <w:tblLook w:val="04A0" w:firstRow="1" w:lastRow="0" w:firstColumn="1" w:lastColumn="0" w:noHBand="0" w:noVBand="1"/>
       </w:tblPr>
       <w:tblGrid>
         <w:gridCol w:w="549"/>
         <w:gridCol w:w="4649"/>
         <w:gridCol w:w="4650"/>
-        <w:gridCol w:w="4650"/>
       </w:tblGrid>
       <w:tr>
         <w:trPr>
@@ -2372,20 +2384,6 @@
             </w:r>
           </w:p>
         </w:tc>
-        <w:tc>
-          <w:tcPr>
-            <w:tcW w:w="4650" w:type="dxa"/>
-            <w:vAlign w:val="center"/>
-          </w:tcPr>
-          <w:p>
-            <w:pPr>
-              <w:rPr>
-                <w:rFonts w:ascii="Arial" w:hAnsi="Arial" w:cs="Arial"/>
-                <w:lang w:val="es-ES_tradnl"/>
-              </w:rPr>
-            </w:pPr>
-          </w:p>
-        </w:tc>
       </w:tr>
       <w:tr>
         <w:trPr>
@@ -2464,20 +2462,6 @@
             </w:r>
           </w:p>
         </w:tc>
-        <w:tc>
-          <w:tcPr>
-            <w:tcW w:w="4650" w:type="dxa"/>
-            <w:vAlign w:val="center"/>
-          </w:tcPr>
-          <w:p>
-            <w:pPr>
-              <w:rPr>
-                <w:rFonts w:ascii="Arial" w:hAnsi="Arial" w:cs="Arial"/>
-                <w:lang w:val="es-ES_tradnl"/>
-              </w:rPr>
-            </w:pPr>
-          </w:p>
-        </w:tc>
       </w:tr>
       <w:tr>
         <w:trPr>
@@ -2548,20 +2532,6 @@
             </w:r>
           </w:p>
         </w:tc>
-        <w:tc>
-          <w:tcPr>
-            <w:tcW w:w="4650" w:type="dxa"/>
-            <w:vAlign w:val="center"/>
-          </w:tcPr>
-          <w:p>
-            <w:pPr>
-              <w:rPr>
-                <w:rFonts w:ascii="Arial" w:hAnsi="Arial" w:cs="Arial"/>
-                <w:lang w:val="es-ES_tradnl"/>
-              </w:rPr>
-            </w:pPr>
-          </w:p>
-        </w:tc>
       </w:tr>
       <w:tr>
         <w:trPr>
@@ -2632,20 +2602,6 @@
             </w:r>
           </w:p>
         </w:tc>
-        <w:tc>
-          <w:tcPr>
-            <w:tcW w:w="4650" w:type="dxa"/>
-            <w:vAlign w:val="center"/>
-          </w:tcPr>
-          <w:p>
-            <w:pPr>
-              <w:rPr>
-                <w:rFonts w:ascii="Arial" w:hAnsi="Arial" w:cs="Arial"/>
-                <w:lang w:val="es-ES_tradnl"/>
-              </w:rPr>
-            </w:pPr>
-          </w:p>
-        </w:tc>
       </w:tr>
       <w:tr>
         <w:trPr>
@@ -2691,7 +2647,7 @@
                 <w:rFonts w:ascii="Arial" w:hAnsi="Arial" w:cs="Arial"/>
                 <w:lang w:val="es-ES_tradnl"/>
               </w:rPr>
-              <w:t>Captan estímulos internos</w:t>
+              <w:t>Lleva la respuesta al órgano efector</w:t>
             </w:r>
           </w:p>
         </w:tc>
@@ -2712,106 +2668,8 @@
                 <w:rFonts w:ascii="Arial" w:hAnsi="Arial" w:cs="Arial"/>
                 <w:lang w:val="es-ES_tradnl"/>
               </w:rPr>
-              <w:t xml:space="preserve">Neuronas aferentes </w:t>
-            </w:r>
-          </w:p>
-        </w:tc>
-        <w:tc>
-          <w:tcPr>
-            <w:tcW w:w="4650" w:type="dxa"/>
-            <w:vAlign w:val="center"/>
-          </w:tcPr>
-          <w:p>
-            <w:pPr>
-              <w:rPr>
-                <w:rFonts w:ascii="Arial" w:hAnsi="Arial" w:cs="Arial"/>
-                <w:lang w:val="es-ES_tradnl"/>
-              </w:rPr>
-            </w:pPr>
-          </w:p>
-        </w:tc>
-      </w:tr>
-      <w:tr>
-        <w:trPr>
-          <w:cantSplit/>
-        </w:trPr>
-        <w:tc>
-          <w:tcPr>
-            <w:tcW w:w="549" w:type="dxa"/>
-            <w:shd w:val="clear" w:color="auto" w:fill="E6E6E6"/>
-            <w:vAlign w:val="center"/>
-          </w:tcPr>
-          <w:p>
-            <w:pPr>
-              <w:jc w:val="center"/>
-              <w:rPr>
-                <w:rFonts w:ascii="Arial" w:hAnsi="Arial" w:cs="Arial"/>
-                <w:lang w:val="es-ES_tradnl"/>
-              </w:rPr>
-            </w:pPr>
-            <w:r>
-              <w:rPr>
-                <w:rFonts w:ascii="Arial" w:hAnsi="Arial" w:cs="Arial"/>
-                <w:lang w:val="es-ES_tradnl"/>
-              </w:rPr>
-              <w:t>6</w:t>
-            </w:r>
-          </w:p>
-        </w:tc>
-        <w:tc>
-          <w:tcPr>
-            <w:tcW w:w="4649" w:type="dxa"/>
-            <w:vAlign w:val="center"/>
-          </w:tcPr>
-          <w:p>
-            <w:pPr>
-              <w:rPr>
-                <w:rFonts w:ascii="Arial" w:hAnsi="Arial" w:cs="Arial"/>
-                <w:lang w:val="es-ES_tradnl"/>
-              </w:rPr>
-            </w:pPr>
-            <w:r>
-              <w:rPr>
-                <w:rFonts w:ascii="Arial" w:hAnsi="Arial" w:cs="Arial"/>
-                <w:lang w:val="es-ES_tradnl"/>
-              </w:rPr>
-              <w:t>Lleva la respuesta al órgano efector</w:t>
-            </w:r>
-          </w:p>
-        </w:tc>
-        <w:tc>
-          <w:tcPr>
-            <w:tcW w:w="4650" w:type="dxa"/>
-            <w:vAlign w:val="center"/>
-          </w:tcPr>
-          <w:p>
-            <w:pPr>
-              <w:rPr>
-                <w:rFonts w:ascii="Arial" w:hAnsi="Arial" w:cs="Arial"/>
-                <w:lang w:val="es-ES_tradnl"/>
-              </w:rPr>
-            </w:pPr>
-            <w:r>
-              <w:rPr>
-                <w:rFonts w:ascii="Arial" w:hAnsi="Arial" w:cs="Arial"/>
-                <w:lang w:val="es-ES_tradnl"/>
-              </w:rPr>
               <w:t>Neurona motora</w:t>
             </w:r>
-          </w:p>
-        </w:tc>
-        <w:tc>
-          <w:tcPr>
-            <w:tcW w:w="4650" w:type="dxa"/>
-            <w:vAlign w:val="center"/>
-          </w:tcPr>
-          <w:p>
-            <w:pPr>
-              <w:rPr>
-                <w:rFonts w:ascii="Arial" w:hAnsi="Arial" w:cs="Arial"/>
-                <w:lang w:val="es-ES_tradnl"/>
-              </w:rPr>
-            </w:pPr>
           </w:p>
         </w:tc>
       </w:tr>

</xml_diff>